<commit_message>
update Mail DTO and desgin doc
</commit_message>
<xml_diff>
--- a/Document/SWP391-AppDevProject_Design Template.docx
+++ b/Document/SWP391-AppDevProject_Design Template.docx
@@ -2437,6 +2437,7 @@
         <w:ind w:firstLine="720"/>
       </w:pPr>
       <w:bookmarkStart w:id="5" w:name="_Toc69802614"/>
+      <w:bookmarkStart w:id="6" w:name="_Hlk108115418"/>
       <w:r>
         <w:t>a</w:t>
       </w:r>
@@ -2448,6 +2449,7 @@
       </w:r>
       <w:bookmarkEnd w:id="5"/>
     </w:p>
+    <w:bookmarkEnd w:id="6"/>
     <w:p>
       <w:pPr>
         <w:jc w:val="center"/>
@@ -2503,7 +2505,7 @@
       <w:pPr>
         <w:pStyle w:val="Heading3"/>
       </w:pPr>
-      <w:bookmarkStart w:id="6" w:name="_Toc69802615"/>
+      <w:bookmarkStart w:id="7" w:name="_Toc69802615"/>
       <w:r>
         <w:t>b</w:t>
       </w:r>
@@ -2513,7 +2515,7 @@
       <w:r>
         <w:t xml:space="preserve"> Class Specifications</w:t>
       </w:r>
-      <w:bookmarkEnd w:id="6"/>
+      <w:bookmarkEnd w:id="7"/>
     </w:p>
     <w:p>
       <w:pPr>
@@ -2717,7 +2719,6 @@
                 <w:iCs/>
               </w:rPr>
             </w:pPr>
-            <w:proofErr w:type="gramStart"/>
             <w:r>
               <w:rPr>
                 <w:i/>
@@ -2737,15 +2738,7 @@
                 <w:i/>
                 <w:iCs/>
               </w:rPr>
-              <w:t>(</w:t>
-            </w:r>
-            <w:proofErr w:type="gramEnd"/>
-            <w:r>
-              <w:rPr>
-                <w:i/>
-                <w:iCs/>
-              </w:rPr>
-              <w:t>)</w:t>
+              <w:t>()</w:t>
             </w:r>
           </w:p>
         </w:tc>
@@ -2885,21 +2878,12 @@
                 <w:iCs/>
               </w:rPr>
             </w:pPr>
-            <w:proofErr w:type="gramStart"/>
-            <w:r>
-              <w:rPr>
-                <w:i/>
-                <w:iCs/>
-              </w:rPr>
-              <w:t>book(</w:t>
-            </w:r>
-            <w:proofErr w:type="gramEnd"/>
-            <w:r>
-              <w:rPr>
-                <w:i/>
-                <w:iCs/>
-              </w:rPr>
-              <w:t>)</w:t>
+            <w:r>
+              <w:rPr>
+                <w:i/>
+                <w:iCs/>
+              </w:rPr>
+              <w:t>book()</w:t>
             </w:r>
           </w:p>
         </w:tc>
@@ -3066,21 +3050,12 @@
                 <w:iCs/>
               </w:rPr>
             </w:pPr>
-            <w:proofErr w:type="gramStart"/>
-            <w:r>
-              <w:rPr>
-                <w:i/>
-                <w:iCs/>
-              </w:rPr>
-              <w:t>cancel(</w:t>
-            </w:r>
-            <w:proofErr w:type="gramEnd"/>
-            <w:r>
-              <w:rPr>
-                <w:i/>
-                <w:iCs/>
-              </w:rPr>
-              <w:t>)</w:t>
+            <w:r>
+              <w:rPr>
+                <w:i/>
+                <w:iCs/>
+              </w:rPr>
+              <w:t>cancel()</w:t>
             </w:r>
           </w:p>
         </w:tc>
@@ -3382,15 +3357,7 @@
               <w:spacing w:after="0" w:line="240" w:lineRule="auto"/>
             </w:pPr>
             <w:r>
-              <w:t xml:space="preserve">process the request and response to method </w:t>
-            </w:r>
-            <w:proofErr w:type="gramStart"/>
-            <w:r>
-              <w:t>booking(</w:t>
-            </w:r>
-            <w:proofErr w:type="gramEnd"/>
-            <w:r>
-              <w:t>) or book() or cancel()</w:t>
+              <w:t>process the request and response to method booking() or book() or cancel()</w:t>
             </w:r>
           </w:p>
           <w:p>
@@ -4596,11 +4563,9 @@
             <w:r>
               <w:t xml:space="preserve">Inputs: </w:t>
             </w:r>
-            <w:proofErr w:type="spellStart"/>
             <w:r>
               <w:t>appointmentId</w:t>
             </w:r>
-            <w:proofErr w:type="spellEnd"/>
           </w:p>
           <w:p>
             <w:pPr>
@@ -4986,23 +4951,7 @@
                 <w:i/>
                 <w:iCs/>
               </w:rPr>
-              <w:t xml:space="preserve"> using method </w:t>
-            </w:r>
-            <w:proofErr w:type="gramStart"/>
-            <w:r>
-              <w:rPr>
-                <w:i/>
-                <w:iCs/>
-              </w:rPr>
-              <w:t>executeQuery(</w:t>
-            </w:r>
-            <w:proofErr w:type="gramEnd"/>
-            <w:r>
-              <w:rPr>
-                <w:i/>
-                <w:iCs/>
-              </w:rPr>
-              <w:t>) of class PrepareStatement</w:t>
+              <w:t xml:space="preserve"> using method executeQuery() of class PrepareStatement</w:t>
             </w:r>
           </w:p>
           <w:p>
@@ -5310,7 +5259,6 @@
               </w:rPr>
               <w:t xml:space="preserve">, </w:t>
             </w:r>
-            <w:proofErr w:type="gramStart"/>
             <w:r>
               <w:rPr>
                 <w:i/>
@@ -5323,15 +5271,7 @@
                 <w:i/>
                 <w:iCs/>
               </w:rPr>
-              <w:t>(</w:t>
-            </w:r>
-            <w:proofErr w:type="gramEnd"/>
-            <w:r>
-              <w:rPr>
-                <w:i/>
-                <w:iCs/>
-              </w:rPr>
-              <w:t>day of week)</w:t>
+              <w:t>(day of week)</w:t>
             </w:r>
           </w:p>
           <w:p>
@@ -5412,23 +5352,7 @@
                 <w:i/>
                 <w:iCs/>
               </w:rPr>
-              <w:t xml:space="preserve"> using method </w:t>
-            </w:r>
-            <w:proofErr w:type="gramStart"/>
-            <w:r>
-              <w:rPr>
-                <w:i/>
-                <w:iCs/>
-              </w:rPr>
-              <w:t>executeQuery(</w:t>
-            </w:r>
-            <w:proofErr w:type="gramEnd"/>
-            <w:r>
-              <w:rPr>
-                <w:i/>
-                <w:iCs/>
-              </w:rPr>
-              <w:t>) of class PrepareStatement</w:t>
+              <w:t xml:space="preserve"> using method executeQuery() of class PrepareStatement</w:t>
             </w:r>
           </w:p>
           <w:p>
@@ -5739,7 +5663,7 @@
       <w:pPr>
         <w:pStyle w:val="Heading3"/>
       </w:pPr>
-      <w:bookmarkStart w:id="7" w:name="_Toc69802616"/>
+      <w:bookmarkStart w:id="8" w:name="_Toc69802616"/>
       <w:r>
         <w:t>c</w:t>
       </w:r>
@@ -5752,7 +5676,7 @@
       <w:r>
         <w:t>(s)</w:t>
       </w:r>
-      <w:bookmarkEnd w:id="7"/>
+      <w:bookmarkEnd w:id="8"/>
     </w:p>
     <w:p>
       <w:pPr>
@@ -5844,7 +5768,7 @@
       <w:pPr>
         <w:pStyle w:val="Heading3"/>
       </w:pPr>
-      <w:bookmarkStart w:id="8" w:name="_Toc69802617"/>
+      <w:bookmarkStart w:id="9" w:name="_Toc69802617"/>
       <w:r>
         <w:t>d</w:t>
       </w:r>
@@ -5857,7 +5781,7 @@
       <w:r>
         <w:t>Database queries</w:t>
       </w:r>
-      <w:bookmarkEnd w:id="8"/>
+      <w:bookmarkEnd w:id="9"/>
     </w:p>
     <w:p>
       <w:pPr>
@@ -6098,15 +6022,587 @@
       <w:pPr>
         <w:pStyle w:val="Heading2"/>
       </w:pPr>
-      <w:bookmarkStart w:id="9" w:name="_Toc69802618"/>
-      <w:r>
-        <w:t>2. &lt;Feature/Function Name2&gt;</w:t>
-      </w:r>
-      <w:bookmarkEnd w:id="9"/>
+      <w:bookmarkStart w:id="10" w:name="_Toc69802618"/>
+      <w:r>
+        <w:lastRenderedPageBreak/>
+        <w:t xml:space="preserve">2. </w:t>
+      </w:r>
+      <w:bookmarkEnd w:id="10"/>
+      <w:r>
+        <w:t>Create Dentist</w:t>
+      </w:r>
     </w:p>
     <w:p>
-      <w:r>
-        <w:t>…</w:t>
+      <w:pPr>
+        <w:pStyle w:val="Heading3"/>
+        <w:ind w:firstLine="720"/>
+      </w:pPr>
+      <w:r>
+        <w:t>a.</w:t>
+      </w:r>
+      <w:r>
+        <w:t xml:space="preserve"> Class Diagram</w:t>
+      </w:r>
+    </w:p>
+    <w:p>
+      <w:r>
+        <w:tab/>
+      </w:r>
+      <w:r>
+        <w:rPr>
+          <w:noProof/>
+        </w:rPr>
+        <w:drawing>
+          <wp:inline distT="0" distB="0" distL="0" distR="0" wp14:anchorId="60D5B3AE" wp14:editId="0EEBD5EA">
+            <wp:extent cx="5465618" cy="3350611"/>
+            <wp:effectExtent l="0" t="0" r="1905" b="2540"/>
+            <wp:docPr id="1" name="Picture 1"/>
+            <wp:cNvGraphicFramePr>
+              <a:graphicFrameLocks xmlns:a="http://schemas.openxmlformats.org/drawingml/2006/main" noChangeAspect="1"/>
+            </wp:cNvGraphicFramePr>
+            <a:graphic xmlns:a="http://schemas.openxmlformats.org/drawingml/2006/main">
+              <a:graphicData uri="http://schemas.openxmlformats.org/drawingml/2006/picture">
+                <pic:pic xmlns:pic="http://schemas.openxmlformats.org/drawingml/2006/picture">
+                  <pic:nvPicPr>
+                    <pic:cNvPr id="1" name="Picture 1"/>
+                    <pic:cNvPicPr/>
+                  </pic:nvPicPr>
+                  <pic:blipFill>
+                    <a:blip r:embed="rId11">
+                      <a:extLst>
+                        <a:ext uri="{28A0092B-C50C-407E-A947-70E740481C1C}">
+                          <a14:useLocalDpi xmlns:a14="http://schemas.microsoft.com/office/drawing/2010/main" val="0"/>
+                        </a:ext>
+                      </a:extLst>
+                    </a:blip>
+                    <a:stretch>
+                      <a:fillRect/>
+                    </a:stretch>
+                  </pic:blipFill>
+                  <pic:spPr>
+                    <a:xfrm>
+                      <a:off x="0" y="0"/>
+                      <a:ext cx="5489611" cy="3365320"/>
+                    </a:xfrm>
+                    <a:prstGeom prst="rect">
+                      <a:avLst/>
+                    </a:prstGeom>
+                  </pic:spPr>
+                </pic:pic>
+              </a:graphicData>
+            </a:graphic>
+          </wp:inline>
+        </w:drawing>
+      </w:r>
+    </w:p>
+    <w:p>
+      <w:pPr>
+        <w:pStyle w:val="Heading3"/>
+      </w:pPr>
+      <w:r>
+        <w:t>b. Class Specifications</w:t>
+      </w:r>
+    </w:p>
+    <w:p>
+      <w:pPr>
+        <w:spacing w:after="0" w:line="240" w:lineRule="auto"/>
+        <w:rPr>
+          <w:b/>
+          <w:i/>
+          <w:lang w:eastAsia="ja-JP"/>
+        </w:rPr>
+      </w:pPr>
+      <w:r>
+        <w:rPr>
+          <w:b/>
+          <w:i/>
+          <w:lang w:eastAsia="ja-JP"/>
+        </w:rPr>
+        <w:t>AdminCreateDentistController</w:t>
+      </w:r>
+    </w:p>
+    <w:tbl>
+      <w:tblPr>
+        <w:tblW w:w="4851" w:type="pct"/>
+        <w:tblInd w:w="-5" w:type="dxa"/>
+        <w:tblBorders>
+          <w:top w:val="single" w:sz="4" w:space="0" w:color="auto"/>
+          <w:left w:val="single" w:sz="4" w:space="0" w:color="auto"/>
+          <w:bottom w:val="single" w:sz="4" w:space="0" w:color="auto"/>
+          <w:right w:val="single" w:sz="4" w:space="0" w:color="auto"/>
+          <w:insideH w:val="single" w:sz="4" w:space="0" w:color="auto"/>
+          <w:insideV w:val="single" w:sz="4" w:space="0" w:color="auto"/>
+        </w:tblBorders>
+        <w:tblLayout w:type="fixed"/>
+        <w:tblLook w:val="0000" w:firstRow="0" w:lastRow="0" w:firstColumn="0" w:lastColumn="0" w:noHBand="0" w:noVBand="0"/>
+      </w:tblPr>
+      <w:tblGrid>
+        <w:gridCol w:w="567"/>
+        <w:gridCol w:w="2127"/>
+        <w:gridCol w:w="6377"/>
+      </w:tblGrid>
+      <w:tr>
+        <w:tc>
+          <w:tcPr>
+            <w:tcW w:w="567" w:type="dxa"/>
+            <w:shd w:val="clear" w:color="auto" w:fill="FFE8E1"/>
+          </w:tcPr>
+          <w:p>
+            <w:pPr>
+              <w:spacing w:after="0" w:line="240" w:lineRule="auto"/>
+              <w:jc w:val="center"/>
+              <w:rPr>
+                <w:rFonts w:ascii="Calibri" w:eastAsia="Times New Roman" w:hAnsi="Calibri" w:cs="Calibri"/>
+                <w:b/>
+                <w:bCs/>
+                <w:iCs/>
+                <w:color w:val="000000"/>
+                <w:lang w:val="en-GB" w:eastAsia="en-GB"/>
+              </w:rPr>
+            </w:pPr>
+            <w:r>
+              <w:rPr>
+                <w:rFonts w:ascii="Calibri" w:eastAsia="Times New Roman" w:hAnsi="Calibri" w:cs="Calibri" w:hint="eastAsia"/>
+                <w:b/>
+                <w:bCs/>
+                <w:iCs/>
+                <w:color w:val="000000"/>
+                <w:lang w:val="en-GB" w:eastAsia="en-GB"/>
+              </w:rPr>
+              <w:t>No</w:t>
+            </w:r>
+          </w:p>
+        </w:tc>
+        <w:tc>
+          <w:tcPr>
+            <w:tcW w:w="2127" w:type="dxa"/>
+            <w:shd w:val="clear" w:color="auto" w:fill="FFE8E1"/>
+          </w:tcPr>
+          <w:p>
+            <w:pPr>
+              <w:spacing w:after="0" w:line="240" w:lineRule="auto"/>
+              <w:rPr>
+                <w:rFonts w:ascii="Calibri" w:eastAsia="Times New Roman" w:hAnsi="Calibri" w:cs="Calibri"/>
+                <w:b/>
+                <w:bCs/>
+                <w:iCs/>
+                <w:color w:val="000000"/>
+                <w:lang w:val="en-GB" w:eastAsia="en-GB"/>
+              </w:rPr>
+            </w:pPr>
+            <w:r>
+              <w:rPr>
+                <w:rFonts w:ascii="Calibri" w:eastAsia="Times New Roman" w:hAnsi="Calibri" w:cs="Calibri" w:hint="eastAsia"/>
+                <w:b/>
+                <w:bCs/>
+                <w:iCs/>
+                <w:color w:val="000000"/>
+                <w:lang w:val="en-GB" w:eastAsia="en-GB"/>
+              </w:rPr>
+              <w:t>Method</w:t>
+            </w:r>
+          </w:p>
+        </w:tc>
+        <w:tc>
+          <w:tcPr>
+            <w:tcW w:w="6377" w:type="dxa"/>
+            <w:shd w:val="clear" w:color="auto" w:fill="FFE8E1"/>
+          </w:tcPr>
+          <w:p>
+            <w:pPr>
+              <w:spacing w:after="0" w:line="240" w:lineRule="auto"/>
+              <w:rPr>
+                <w:rFonts w:ascii="Calibri" w:eastAsia="Times New Roman" w:hAnsi="Calibri" w:cs="Calibri"/>
+                <w:b/>
+                <w:bCs/>
+                <w:iCs/>
+                <w:color w:val="000000"/>
+                <w:lang w:val="en-GB" w:eastAsia="en-GB"/>
+              </w:rPr>
+            </w:pPr>
+            <w:r>
+              <w:rPr>
+                <w:rFonts w:ascii="Calibri" w:eastAsia="Times New Roman" w:hAnsi="Calibri" w:cs="Calibri" w:hint="eastAsia"/>
+                <w:b/>
+                <w:bCs/>
+                <w:iCs/>
+                <w:color w:val="000000"/>
+                <w:lang w:val="en-GB" w:eastAsia="en-GB"/>
+              </w:rPr>
+              <w:t>Description</w:t>
+            </w:r>
+          </w:p>
+        </w:tc>
+      </w:tr>
+      <w:tr>
+        <w:tc>
+          <w:tcPr>
+            <w:tcW w:w="567" w:type="dxa"/>
+          </w:tcPr>
+          <w:p>
+            <w:pPr>
+              <w:spacing w:after="0" w:line="240" w:lineRule="auto"/>
+              <w:rPr>
+                <w:i/>
+                <w:iCs/>
+              </w:rPr>
+            </w:pPr>
+            <w:r>
+              <w:rPr>
+                <w:rFonts w:hint="eastAsia"/>
+                <w:i/>
+                <w:iCs/>
+              </w:rPr>
+              <w:t>0</w:t>
+            </w:r>
+            <w:r>
+              <w:rPr>
+                <w:i/>
+                <w:iCs/>
+              </w:rPr>
+              <w:t>1</w:t>
+            </w:r>
+          </w:p>
+        </w:tc>
+        <w:tc>
+          <w:tcPr>
+            <w:tcW w:w="2127" w:type="dxa"/>
+          </w:tcPr>
+          <w:p>
+            <w:pPr>
+              <w:spacing w:after="0" w:line="240" w:lineRule="auto"/>
+              <w:rPr>
+                <w:i/>
+                <w:iCs/>
+              </w:rPr>
+            </w:pPr>
+            <w:r>
+              <w:rPr>
+                <w:i/>
+                <w:iCs/>
+              </w:rPr>
+              <w:t xml:space="preserve">processRequest </w:t>
+            </w:r>
+            <w:r>
+              <w:rPr>
+                <w:i/>
+                <w:iCs/>
+              </w:rPr>
+              <w:t>()</w:t>
+            </w:r>
+          </w:p>
+        </w:tc>
+        <w:tc>
+          <w:tcPr>
+            <w:tcW w:w="6377" w:type="dxa"/>
+          </w:tcPr>
+          <w:p>
+            <w:pPr>
+              <w:pStyle w:val="ListParagraph"/>
+              <w:numPr>
+                <w:ilvl w:val="0"/>
+                <w:numId w:val="6"/>
+              </w:numPr>
+              <w:spacing w:after="0" w:line="240" w:lineRule="auto"/>
+            </w:pPr>
+            <w:r>
+              <w:t>Inputs: HttpServletRequest, HttpServletResponse</w:t>
+            </w:r>
+          </w:p>
+          <w:p>
+            <w:pPr>
+              <w:pStyle w:val="ListParagraph"/>
+              <w:numPr>
+                <w:ilvl w:val="0"/>
+                <w:numId w:val="6"/>
+              </w:numPr>
+              <w:spacing w:after="0" w:line="240" w:lineRule="auto"/>
+            </w:pPr>
+            <w:r>
+              <w:t xml:space="preserve">Internal processing: </w:t>
+            </w:r>
+          </w:p>
+          <w:p>
+            <w:pPr>
+              <w:pStyle w:val="ListParagraph"/>
+              <w:numPr>
+                <w:ilvl w:val="0"/>
+                <w:numId w:val="19"/>
+              </w:numPr>
+              <w:spacing w:after="0" w:line="240" w:lineRule="auto"/>
+            </w:pPr>
+            <w:r>
+              <w:t>Retreive encoded request form</w:t>
+            </w:r>
+          </w:p>
+          <w:p>
+            <w:pPr>
+              <w:pStyle w:val="ListParagraph"/>
+              <w:numPr>
+                <w:ilvl w:val="0"/>
+                <w:numId w:val="19"/>
+              </w:numPr>
+              <w:spacing w:after="0" w:line="240" w:lineRule="auto"/>
+            </w:pPr>
+            <w:r>
+              <w:t>Initialize storage path, upload file handler, iterator</w:t>
+            </w:r>
+          </w:p>
+          <w:p>
+            <w:pPr>
+              <w:pStyle w:val="ListParagraph"/>
+              <w:numPr>
+                <w:ilvl w:val="0"/>
+                <w:numId w:val="19"/>
+              </w:numPr>
+              <w:spacing w:after="0" w:line="240" w:lineRule="auto"/>
+            </w:pPr>
+            <w:r>
+              <w:t xml:space="preserve">Iterate through item list, store item value, and write image file to the disk if item is </w:t>
+            </w:r>
+            <w:r>
+              <w:t>not form field</w:t>
+            </w:r>
+          </w:p>
+          <w:p>
+            <w:pPr>
+              <w:pStyle w:val="ListParagraph"/>
+              <w:numPr>
+                <w:ilvl w:val="0"/>
+                <w:numId w:val="19"/>
+              </w:numPr>
+              <w:spacing w:after="0" w:line="240" w:lineRule="auto"/>
+            </w:pPr>
+            <w:r>
+              <w:t>Verify input value. If valid send success message else send error message include reason.</w:t>
+            </w:r>
+          </w:p>
+        </w:tc>
+      </w:tr>
+      <w:tr>
+        <w:tc>
+          <w:tcPr>
+            <w:tcW w:w="567" w:type="dxa"/>
+          </w:tcPr>
+          <w:p>
+            <w:pPr>
+              <w:spacing w:after="0" w:line="240" w:lineRule="auto"/>
+              <w:rPr>
+                <w:i/>
+                <w:iCs/>
+              </w:rPr>
+            </w:pPr>
+            <w:r>
+              <w:rPr>
+                <w:i/>
+                <w:iCs/>
+              </w:rPr>
+              <w:t>05</w:t>
+            </w:r>
+          </w:p>
+        </w:tc>
+        <w:tc>
+          <w:tcPr>
+            <w:tcW w:w="2127" w:type="dxa"/>
+          </w:tcPr>
+          <w:p>
+            <w:pPr>
+              <w:spacing w:after="0" w:line="240" w:lineRule="auto"/>
+              <w:rPr>
+                <w:i/>
+                <w:iCs/>
+              </w:rPr>
+            </w:pPr>
+            <w:r>
+              <w:rPr>
+                <w:i/>
+                <w:iCs/>
+              </w:rPr>
+              <w:t>doGet()</w:t>
+            </w:r>
+          </w:p>
+        </w:tc>
+        <w:tc>
+          <w:tcPr>
+            <w:tcW w:w="6377" w:type="dxa"/>
+          </w:tcPr>
+          <w:p>
+            <w:pPr>
+              <w:pStyle w:val="ListParagraph"/>
+              <w:numPr>
+                <w:ilvl w:val="0"/>
+                <w:numId w:val="6"/>
+              </w:numPr>
+              <w:spacing w:after="0" w:line="240" w:lineRule="auto"/>
+            </w:pPr>
+            <w:r>
+              <w:t>Inputs: HttpServletRequest, HttpServletResponse</w:t>
+            </w:r>
+          </w:p>
+          <w:p>
+            <w:pPr>
+              <w:pStyle w:val="ListParagraph"/>
+              <w:numPr>
+                <w:ilvl w:val="0"/>
+                <w:numId w:val="6"/>
+              </w:numPr>
+              <w:spacing w:after="0" w:line="240" w:lineRule="auto"/>
+              <w:rPr>
+                <w:i/>
+                <w:iCs/>
+              </w:rPr>
+            </w:pPr>
+            <w:r>
+              <w:t xml:space="preserve">Internal processing: </w:t>
+            </w:r>
+            <w:r>
+              <w:t>call methods processRequest() when request call method GET</w:t>
+            </w:r>
+          </w:p>
+        </w:tc>
+      </w:tr>
+      <w:tr>
+        <w:tc>
+          <w:tcPr>
+            <w:tcW w:w="567" w:type="dxa"/>
+          </w:tcPr>
+          <w:p>
+            <w:pPr>
+              <w:spacing w:after="0" w:line="240" w:lineRule="auto"/>
+              <w:rPr>
+                <w:i/>
+                <w:iCs/>
+              </w:rPr>
+            </w:pPr>
+            <w:r>
+              <w:rPr>
+                <w:i/>
+                <w:iCs/>
+              </w:rPr>
+              <w:t>06</w:t>
+            </w:r>
+          </w:p>
+        </w:tc>
+        <w:tc>
+          <w:tcPr>
+            <w:tcW w:w="2127" w:type="dxa"/>
+          </w:tcPr>
+          <w:p>
+            <w:pPr>
+              <w:spacing w:after="0" w:line="240" w:lineRule="auto"/>
+              <w:rPr>
+                <w:i/>
+                <w:iCs/>
+              </w:rPr>
+            </w:pPr>
+            <w:r>
+              <w:rPr>
+                <w:i/>
+                <w:iCs/>
+              </w:rPr>
+              <w:t>doPost()</w:t>
+            </w:r>
+          </w:p>
+        </w:tc>
+        <w:tc>
+          <w:tcPr>
+            <w:tcW w:w="6377" w:type="dxa"/>
+          </w:tcPr>
+          <w:p>
+            <w:pPr>
+              <w:pStyle w:val="ListParagraph"/>
+              <w:numPr>
+                <w:ilvl w:val="0"/>
+                <w:numId w:val="6"/>
+              </w:numPr>
+              <w:spacing w:after="0" w:line="240" w:lineRule="auto"/>
+            </w:pPr>
+            <w:r>
+              <w:t>Inputs: HttpServletRequest, HttpServletResponse</w:t>
+            </w:r>
+          </w:p>
+          <w:p>
+            <w:pPr>
+              <w:pStyle w:val="ListParagraph"/>
+              <w:numPr>
+                <w:ilvl w:val="0"/>
+                <w:numId w:val="6"/>
+              </w:numPr>
+              <w:spacing w:after="0" w:line="240" w:lineRule="auto"/>
+            </w:pPr>
+            <w:r>
+              <w:t xml:space="preserve">Internal processing: </w:t>
+            </w:r>
+            <w:r>
+              <w:t>call methods processRequest() when request call method POST</w:t>
+            </w:r>
+          </w:p>
+        </w:tc>
+      </w:tr>
+    </w:tbl>
+    <w:p>
+      <w:pPr>
+        <w:pStyle w:val="Heading3"/>
+      </w:pPr>
+      <w:r>
+        <w:lastRenderedPageBreak/>
+        <w:t>c. Sequence Diagram(s)</w:t>
+      </w:r>
+    </w:p>
+    <w:p>
+      <w:r>
+        <w:rPr>
+          <w:noProof/>
+        </w:rPr>
+        <w:drawing>
+          <wp:inline distT="0" distB="0" distL="0" distR="0" wp14:anchorId="7853A27D" wp14:editId="38C3DEBC">
+            <wp:extent cx="5943600" cy="3727450"/>
+            <wp:effectExtent l="0" t="0" r="0" b="6350"/>
+            <wp:docPr id="3" name="Picture 3"/>
+            <wp:cNvGraphicFramePr>
+              <a:graphicFrameLocks xmlns:a="http://schemas.openxmlformats.org/drawingml/2006/main" noChangeAspect="1"/>
+            </wp:cNvGraphicFramePr>
+            <a:graphic xmlns:a="http://schemas.openxmlformats.org/drawingml/2006/main">
+              <a:graphicData uri="http://schemas.openxmlformats.org/drawingml/2006/picture">
+                <pic:pic xmlns:pic="http://schemas.openxmlformats.org/drawingml/2006/picture">
+                  <pic:nvPicPr>
+                    <pic:cNvPr id="3" name="Picture 3"/>
+                    <pic:cNvPicPr/>
+                  </pic:nvPicPr>
+                  <pic:blipFill>
+                    <a:blip r:embed="rId12">
+                      <a:extLst>
+                        <a:ext uri="{28A0092B-C50C-407E-A947-70E740481C1C}">
+                          <a14:useLocalDpi xmlns:a14="http://schemas.microsoft.com/office/drawing/2010/main" val="0"/>
+                        </a:ext>
+                      </a:extLst>
+                    </a:blip>
+                    <a:stretch>
+                      <a:fillRect/>
+                    </a:stretch>
+                  </pic:blipFill>
+                  <pic:spPr>
+                    <a:xfrm>
+                      <a:off x="0" y="0"/>
+                      <a:ext cx="5943600" cy="3727450"/>
+                    </a:xfrm>
+                    <a:prstGeom prst="rect">
+                      <a:avLst/>
+                    </a:prstGeom>
+                  </pic:spPr>
+                </pic:pic>
+              </a:graphicData>
+            </a:graphic>
+          </wp:inline>
+        </w:drawing>
+      </w:r>
+    </w:p>
+    <w:p>
+      <w:pPr>
+        <w:pStyle w:val="Heading3"/>
+      </w:pPr>
+      <w:r>
+        <w:t>d. Database queries</w:t>
       </w:r>
     </w:p>
     <w:p/>
@@ -6212,6 +6708,92 @@
     </w:lvl>
   </w:abstractNum>
   <w:abstractNum w:abstractNumId="1" w15:restartNumberingAfterBreak="0">
+    <w:nsid w:val="0C490B37"/>
+    <w:multiLevelType w:val="hybridMultilevel"/>
+    <w:tmpl w:val="D80A7AEE"/>
+    <w:lvl w:ilvl="0" w:tplc="0409000F">
+      <w:start w:val="1"/>
+      <w:numFmt w:val="decimal"/>
+      <w:lvlText w:val="%1."/>
+      <w:lvlJc w:val="left"/>
+      <w:pPr>
+        <w:ind w:left="1080" w:hanging="360"/>
+      </w:pPr>
+    </w:lvl>
+    <w:lvl w:ilvl="1" w:tplc="04090019" w:tentative="1">
+      <w:start w:val="1"/>
+      <w:numFmt w:val="lowerLetter"/>
+      <w:lvlText w:val="%2."/>
+      <w:lvlJc w:val="left"/>
+      <w:pPr>
+        <w:ind w:left="1800" w:hanging="360"/>
+      </w:pPr>
+    </w:lvl>
+    <w:lvl w:ilvl="2" w:tplc="0409001B" w:tentative="1">
+      <w:start w:val="1"/>
+      <w:numFmt w:val="lowerRoman"/>
+      <w:lvlText w:val="%3."/>
+      <w:lvlJc w:val="right"/>
+      <w:pPr>
+        <w:ind w:left="2520" w:hanging="180"/>
+      </w:pPr>
+    </w:lvl>
+    <w:lvl w:ilvl="3" w:tplc="0409000F" w:tentative="1">
+      <w:start w:val="1"/>
+      <w:numFmt w:val="decimal"/>
+      <w:lvlText w:val="%4."/>
+      <w:lvlJc w:val="left"/>
+      <w:pPr>
+        <w:ind w:left="3240" w:hanging="360"/>
+      </w:pPr>
+    </w:lvl>
+    <w:lvl w:ilvl="4" w:tplc="04090019" w:tentative="1">
+      <w:start w:val="1"/>
+      <w:numFmt w:val="lowerLetter"/>
+      <w:lvlText w:val="%5."/>
+      <w:lvlJc w:val="left"/>
+      <w:pPr>
+        <w:ind w:left="3960" w:hanging="360"/>
+      </w:pPr>
+    </w:lvl>
+    <w:lvl w:ilvl="5" w:tplc="0409001B" w:tentative="1">
+      <w:start w:val="1"/>
+      <w:numFmt w:val="lowerRoman"/>
+      <w:lvlText w:val="%6."/>
+      <w:lvlJc w:val="right"/>
+      <w:pPr>
+        <w:ind w:left="4680" w:hanging="180"/>
+      </w:pPr>
+    </w:lvl>
+    <w:lvl w:ilvl="6" w:tplc="0409000F" w:tentative="1">
+      <w:start w:val="1"/>
+      <w:numFmt w:val="decimal"/>
+      <w:lvlText w:val="%7."/>
+      <w:lvlJc w:val="left"/>
+      <w:pPr>
+        <w:ind w:left="5400" w:hanging="360"/>
+      </w:pPr>
+    </w:lvl>
+    <w:lvl w:ilvl="7" w:tplc="04090019" w:tentative="1">
+      <w:start w:val="1"/>
+      <w:numFmt w:val="lowerLetter"/>
+      <w:lvlText w:val="%8."/>
+      <w:lvlJc w:val="left"/>
+      <w:pPr>
+        <w:ind w:left="6120" w:hanging="360"/>
+      </w:pPr>
+    </w:lvl>
+    <w:lvl w:ilvl="8" w:tplc="0409001B" w:tentative="1">
+      <w:start w:val="1"/>
+      <w:numFmt w:val="lowerRoman"/>
+      <w:lvlText w:val="%9."/>
+      <w:lvlJc w:val="right"/>
+      <w:pPr>
+        <w:ind w:left="6840" w:hanging="180"/>
+      </w:pPr>
+    </w:lvl>
+  </w:abstractNum>
+  <w:abstractNum w:abstractNumId="2" w15:restartNumberingAfterBreak="0">
     <w:nsid w:val="10D43D8F"/>
     <w:multiLevelType w:val="hybridMultilevel"/>
     <w:tmpl w:val="FA1A3F98"/>
@@ -6301,7 +6883,7 @@
       </w:pPr>
     </w:lvl>
   </w:abstractNum>
-  <w:abstractNum w:abstractNumId="2" w15:restartNumberingAfterBreak="0">
+  <w:abstractNum w:abstractNumId="3" w15:restartNumberingAfterBreak="0">
     <w:nsid w:val="12E9202F"/>
     <w:multiLevelType w:val="hybridMultilevel"/>
     <w:tmpl w:val="BFD039C8"/>
@@ -6414,7 +6996,7 @@
       </w:rPr>
     </w:lvl>
   </w:abstractNum>
-  <w:abstractNum w:abstractNumId="3" w15:restartNumberingAfterBreak="0">
+  <w:abstractNum w:abstractNumId="4" w15:restartNumberingAfterBreak="0">
     <w:nsid w:val="3A713546"/>
     <w:multiLevelType w:val="hybridMultilevel"/>
     <w:tmpl w:val="7AFA5514"/>
@@ -6503,7 +7085,7 @@
       </w:pPr>
     </w:lvl>
   </w:abstractNum>
-  <w:abstractNum w:abstractNumId="4" w15:restartNumberingAfterBreak="0">
+  <w:abstractNum w:abstractNumId="5" w15:restartNumberingAfterBreak="0">
     <w:nsid w:val="3D07079E"/>
     <w:multiLevelType w:val="hybridMultilevel"/>
     <w:tmpl w:val="D878ECDE"/>
@@ -6592,7 +7174,7 @@
       </w:pPr>
     </w:lvl>
   </w:abstractNum>
-  <w:abstractNum w:abstractNumId="5" w15:restartNumberingAfterBreak="0">
+  <w:abstractNum w:abstractNumId="6" w15:restartNumberingAfterBreak="0">
     <w:nsid w:val="41EB1D70"/>
     <w:multiLevelType w:val="hybridMultilevel"/>
     <w:tmpl w:val="B46040D2"/>
@@ -6732,7 +7314,7 @@
       </w:rPr>
     </w:lvl>
   </w:abstractNum>
-  <w:abstractNum w:abstractNumId="6" w15:restartNumberingAfterBreak="0">
+  <w:abstractNum w:abstractNumId="7" w15:restartNumberingAfterBreak="0">
     <w:nsid w:val="45187DBD"/>
     <w:multiLevelType w:val="multilevel"/>
     <w:tmpl w:val="27A8B074"/>
@@ -6845,7 +7427,7 @@
       </w:rPr>
     </w:lvl>
   </w:abstractNum>
-  <w:abstractNum w:abstractNumId="7" w15:restartNumberingAfterBreak="0">
+  <w:abstractNum w:abstractNumId="8" w15:restartNumberingAfterBreak="0">
     <w:nsid w:val="4789206B"/>
     <w:multiLevelType w:val="multilevel"/>
     <w:tmpl w:val="AA62F5D4"/>
@@ -6958,7 +7540,7 @@
       </w:rPr>
     </w:lvl>
   </w:abstractNum>
-  <w:abstractNum w:abstractNumId="8" w15:restartNumberingAfterBreak="0">
+  <w:abstractNum w:abstractNumId="9" w15:restartNumberingAfterBreak="0">
     <w:nsid w:val="48B17C7A"/>
     <w:multiLevelType w:val="hybridMultilevel"/>
     <w:tmpl w:val="3F96CBD0"/>
@@ -7047,7 +7629,7 @@
       </w:pPr>
     </w:lvl>
   </w:abstractNum>
-  <w:abstractNum w:abstractNumId="9" w15:restartNumberingAfterBreak="0">
+  <w:abstractNum w:abstractNumId="10" w15:restartNumberingAfterBreak="0">
     <w:nsid w:val="595E2193"/>
     <w:multiLevelType w:val="multilevel"/>
     <w:tmpl w:val="9D5C6F28"/>
@@ -7160,7 +7742,7 @@
       </w:rPr>
     </w:lvl>
   </w:abstractNum>
-  <w:abstractNum w:abstractNumId="10" w15:restartNumberingAfterBreak="0">
+  <w:abstractNum w:abstractNumId="11" w15:restartNumberingAfterBreak="0">
     <w:nsid w:val="5A750154"/>
     <w:multiLevelType w:val="hybridMultilevel"/>
     <w:tmpl w:val="69EE65F8"/>
@@ -7246,7 +7828,7 @@
       </w:pPr>
     </w:lvl>
   </w:abstractNum>
-  <w:abstractNum w:abstractNumId="11" w15:restartNumberingAfterBreak="0">
+  <w:abstractNum w:abstractNumId="12" w15:restartNumberingAfterBreak="0">
     <w:nsid w:val="6823615C"/>
     <w:multiLevelType w:val="hybridMultilevel"/>
     <w:tmpl w:val="1DE2D440"/>
@@ -7359,7 +7941,93 @@
       </w:rPr>
     </w:lvl>
   </w:abstractNum>
-  <w:abstractNum w:abstractNumId="12" w15:restartNumberingAfterBreak="0">
+  <w:abstractNum w:abstractNumId="13" w15:restartNumberingAfterBreak="0">
+    <w:nsid w:val="6C33236F"/>
+    <w:multiLevelType w:val="hybridMultilevel"/>
+    <w:tmpl w:val="49F23662"/>
+    <w:lvl w:ilvl="0" w:tplc="0409000F">
+      <w:start w:val="1"/>
+      <w:numFmt w:val="decimal"/>
+      <w:lvlText w:val="%1."/>
+      <w:lvlJc w:val="left"/>
+      <w:pPr>
+        <w:ind w:left="1440" w:hanging="360"/>
+      </w:pPr>
+    </w:lvl>
+    <w:lvl w:ilvl="1" w:tplc="04090019" w:tentative="1">
+      <w:start w:val="1"/>
+      <w:numFmt w:val="lowerLetter"/>
+      <w:lvlText w:val="%2."/>
+      <w:lvlJc w:val="left"/>
+      <w:pPr>
+        <w:ind w:left="2160" w:hanging="360"/>
+      </w:pPr>
+    </w:lvl>
+    <w:lvl w:ilvl="2" w:tplc="0409001B" w:tentative="1">
+      <w:start w:val="1"/>
+      <w:numFmt w:val="lowerRoman"/>
+      <w:lvlText w:val="%3."/>
+      <w:lvlJc w:val="right"/>
+      <w:pPr>
+        <w:ind w:left="2880" w:hanging="180"/>
+      </w:pPr>
+    </w:lvl>
+    <w:lvl w:ilvl="3" w:tplc="0409000F" w:tentative="1">
+      <w:start w:val="1"/>
+      <w:numFmt w:val="decimal"/>
+      <w:lvlText w:val="%4."/>
+      <w:lvlJc w:val="left"/>
+      <w:pPr>
+        <w:ind w:left="3600" w:hanging="360"/>
+      </w:pPr>
+    </w:lvl>
+    <w:lvl w:ilvl="4" w:tplc="04090019" w:tentative="1">
+      <w:start w:val="1"/>
+      <w:numFmt w:val="lowerLetter"/>
+      <w:lvlText w:val="%5."/>
+      <w:lvlJc w:val="left"/>
+      <w:pPr>
+        <w:ind w:left="4320" w:hanging="360"/>
+      </w:pPr>
+    </w:lvl>
+    <w:lvl w:ilvl="5" w:tplc="0409001B" w:tentative="1">
+      <w:start w:val="1"/>
+      <w:numFmt w:val="lowerRoman"/>
+      <w:lvlText w:val="%6."/>
+      <w:lvlJc w:val="right"/>
+      <w:pPr>
+        <w:ind w:left="5040" w:hanging="180"/>
+      </w:pPr>
+    </w:lvl>
+    <w:lvl w:ilvl="6" w:tplc="0409000F" w:tentative="1">
+      <w:start w:val="1"/>
+      <w:numFmt w:val="decimal"/>
+      <w:lvlText w:val="%7."/>
+      <w:lvlJc w:val="left"/>
+      <w:pPr>
+        <w:ind w:left="5760" w:hanging="360"/>
+      </w:pPr>
+    </w:lvl>
+    <w:lvl w:ilvl="7" w:tplc="04090019" w:tentative="1">
+      <w:start w:val="1"/>
+      <w:numFmt w:val="lowerLetter"/>
+      <w:lvlText w:val="%8."/>
+      <w:lvlJc w:val="left"/>
+      <w:pPr>
+        <w:ind w:left="6480" w:hanging="360"/>
+      </w:pPr>
+    </w:lvl>
+    <w:lvl w:ilvl="8" w:tplc="0409001B" w:tentative="1">
+      <w:start w:val="1"/>
+      <w:numFmt w:val="lowerRoman"/>
+      <w:lvlText w:val="%9."/>
+      <w:lvlJc w:val="right"/>
+      <w:pPr>
+        <w:ind w:left="7200" w:hanging="180"/>
+      </w:pPr>
+    </w:lvl>
+  </w:abstractNum>
+  <w:abstractNum w:abstractNumId="14" w15:restartNumberingAfterBreak="0">
     <w:nsid w:val="6D9079AE"/>
     <w:multiLevelType w:val="hybridMultilevel"/>
     <w:tmpl w:val="68E0C6C8"/>
@@ -7449,7 +8117,7 @@
       </w:pPr>
     </w:lvl>
   </w:abstractNum>
-  <w:abstractNum w:abstractNumId="13" w15:restartNumberingAfterBreak="0">
+  <w:abstractNum w:abstractNumId="15" w15:restartNumberingAfterBreak="0">
     <w:nsid w:val="6FFB499E"/>
     <w:multiLevelType w:val="hybridMultilevel"/>
     <w:tmpl w:val="9D8C835A"/>
@@ -7538,7 +8206,7 @@
       </w:pPr>
     </w:lvl>
   </w:abstractNum>
-  <w:abstractNum w:abstractNumId="14" w15:restartNumberingAfterBreak="0">
+  <w:abstractNum w:abstractNumId="16" w15:restartNumberingAfterBreak="0">
     <w:nsid w:val="70D31F4E"/>
     <w:multiLevelType w:val="hybridMultilevel"/>
     <w:tmpl w:val="3688926E"/>
@@ -7627,7 +8295,7 @@
       </w:pPr>
     </w:lvl>
   </w:abstractNum>
-  <w:abstractNum w:abstractNumId="15" w15:restartNumberingAfterBreak="0">
+  <w:abstractNum w:abstractNumId="17" w15:restartNumberingAfterBreak="0">
     <w:nsid w:val="75E41045"/>
     <w:multiLevelType w:val="hybridMultilevel"/>
     <w:tmpl w:val="19D2FE24"/>
@@ -7716,53 +8384,151 @@
       </w:pPr>
     </w:lvl>
   </w:abstractNum>
+  <w:abstractNum w:abstractNumId="18" w15:restartNumberingAfterBreak="0">
+    <w:nsid w:val="7A4D1F54"/>
+    <w:multiLevelType w:val="hybridMultilevel"/>
+    <w:tmpl w:val="2946B36C"/>
+    <w:lvl w:ilvl="0" w:tplc="7536FBD2">
+      <w:start w:val="1"/>
+      <w:numFmt w:val="decimal"/>
+      <w:lvlText w:val="%1."/>
+      <w:lvlJc w:val="left"/>
+      <w:pPr>
+        <w:ind w:left="1080" w:hanging="360"/>
+      </w:pPr>
+      <w:rPr>
+        <w:rFonts w:hint="default"/>
+      </w:rPr>
+    </w:lvl>
+    <w:lvl w:ilvl="1" w:tplc="04090019" w:tentative="1">
+      <w:start w:val="1"/>
+      <w:numFmt w:val="lowerLetter"/>
+      <w:lvlText w:val="%2."/>
+      <w:lvlJc w:val="left"/>
+      <w:pPr>
+        <w:ind w:left="1440" w:hanging="360"/>
+      </w:pPr>
+    </w:lvl>
+    <w:lvl w:ilvl="2" w:tplc="0409001B" w:tentative="1">
+      <w:start w:val="1"/>
+      <w:numFmt w:val="lowerRoman"/>
+      <w:lvlText w:val="%3."/>
+      <w:lvlJc w:val="right"/>
+      <w:pPr>
+        <w:ind w:left="2160" w:hanging="180"/>
+      </w:pPr>
+    </w:lvl>
+    <w:lvl w:ilvl="3" w:tplc="0409000F" w:tentative="1">
+      <w:start w:val="1"/>
+      <w:numFmt w:val="decimal"/>
+      <w:lvlText w:val="%4."/>
+      <w:lvlJc w:val="left"/>
+      <w:pPr>
+        <w:ind w:left="2880" w:hanging="360"/>
+      </w:pPr>
+    </w:lvl>
+    <w:lvl w:ilvl="4" w:tplc="04090019" w:tentative="1">
+      <w:start w:val="1"/>
+      <w:numFmt w:val="lowerLetter"/>
+      <w:lvlText w:val="%5."/>
+      <w:lvlJc w:val="left"/>
+      <w:pPr>
+        <w:ind w:left="3600" w:hanging="360"/>
+      </w:pPr>
+    </w:lvl>
+    <w:lvl w:ilvl="5" w:tplc="0409001B" w:tentative="1">
+      <w:start w:val="1"/>
+      <w:numFmt w:val="lowerRoman"/>
+      <w:lvlText w:val="%6."/>
+      <w:lvlJc w:val="right"/>
+      <w:pPr>
+        <w:ind w:left="4320" w:hanging="180"/>
+      </w:pPr>
+    </w:lvl>
+    <w:lvl w:ilvl="6" w:tplc="0409000F" w:tentative="1">
+      <w:start w:val="1"/>
+      <w:numFmt w:val="decimal"/>
+      <w:lvlText w:val="%7."/>
+      <w:lvlJc w:val="left"/>
+      <w:pPr>
+        <w:ind w:left="5040" w:hanging="360"/>
+      </w:pPr>
+    </w:lvl>
+    <w:lvl w:ilvl="7" w:tplc="04090019" w:tentative="1">
+      <w:start w:val="1"/>
+      <w:numFmt w:val="lowerLetter"/>
+      <w:lvlText w:val="%8."/>
+      <w:lvlJc w:val="left"/>
+      <w:pPr>
+        <w:ind w:left="5760" w:hanging="360"/>
+      </w:pPr>
+    </w:lvl>
+    <w:lvl w:ilvl="8" w:tplc="0409001B" w:tentative="1">
+      <w:start w:val="1"/>
+      <w:numFmt w:val="lowerRoman"/>
+      <w:lvlText w:val="%9."/>
+      <w:lvlJc w:val="right"/>
+      <w:pPr>
+        <w:ind w:left="6480" w:hanging="180"/>
+      </w:pPr>
+    </w:lvl>
+  </w:abstractNum>
   <w:num w:numId="1" w16cid:durableId="2139300997">
-    <w:abstractNumId w:val="2"/>
+    <w:abstractNumId w:val="3"/>
   </w:num>
   <w:num w:numId="2" w16cid:durableId="431634158">
-    <w:abstractNumId w:val="9"/>
+    <w:abstractNumId w:val="10"/>
   </w:num>
   <w:num w:numId="3" w16cid:durableId="1461459390">
+    <w:abstractNumId w:val="7"/>
+  </w:num>
+  <w:num w:numId="4" w16cid:durableId="1191913000">
     <w:abstractNumId w:val="6"/>
   </w:num>
-  <w:num w:numId="4" w16cid:durableId="1191913000">
-    <w:abstractNumId w:val="5"/>
-  </w:num>
   <w:num w:numId="5" w16cid:durableId="1810661131">
-    <w:abstractNumId w:val="7"/>
+    <w:abstractNumId w:val="8"/>
   </w:num>
   <w:num w:numId="6" w16cid:durableId="522283080">
+    <w:abstractNumId w:val="12"/>
+  </w:num>
+  <w:num w:numId="7" w16cid:durableId="269701307">
     <w:abstractNumId w:val="11"/>
   </w:num>
-  <w:num w:numId="7" w16cid:durableId="269701307">
-    <w:abstractNumId w:val="10"/>
-  </w:num>
   <w:num w:numId="8" w16cid:durableId="35469027">
-    <w:abstractNumId w:val="4"/>
+    <w:abstractNumId w:val="5"/>
   </w:num>
   <w:num w:numId="9" w16cid:durableId="1726373369">
     <w:abstractNumId w:val="0"/>
   </w:num>
   <w:num w:numId="10" w16cid:durableId="692268714">
+    <w:abstractNumId w:val="2"/>
+  </w:num>
+  <w:num w:numId="11" w16cid:durableId="1934774782">
+    <w:abstractNumId w:val="16"/>
+  </w:num>
+  <w:num w:numId="12" w16cid:durableId="1622497339">
+    <w:abstractNumId w:val="17"/>
+  </w:num>
+  <w:num w:numId="13" w16cid:durableId="1801221501">
+    <w:abstractNumId w:val="15"/>
+  </w:num>
+  <w:num w:numId="14" w16cid:durableId="1279793832">
+    <w:abstractNumId w:val="4"/>
+  </w:num>
+  <w:num w:numId="15" w16cid:durableId="1909606478">
+    <w:abstractNumId w:val="14"/>
+  </w:num>
+  <w:num w:numId="16" w16cid:durableId="147284876">
+    <w:abstractNumId w:val="9"/>
+  </w:num>
+  <w:num w:numId="17" w16cid:durableId="1394083993">
+    <w:abstractNumId w:val="18"/>
+  </w:num>
+  <w:num w:numId="18" w16cid:durableId="392580130">
     <w:abstractNumId w:val="1"/>
   </w:num>
-  <w:num w:numId="11" w16cid:durableId="1934774782">
-    <w:abstractNumId w:val="14"/>
-  </w:num>
-  <w:num w:numId="12" w16cid:durableId="1622497339">
-    <w:abstractNumId w:val="15"/>
-  </w:num>
-  <w:num w:numId="13" w16cid:durableId="1801221501">
+  <w:num w:numId="19" w16cid:durableId="308633638">
     <w:abstractNumId w:val="13"/>
-  </w:num>
-  <w:num w:numId="14" w16cid:durableId="1279793832">
-    <w:abstractNumId w:val="3"/>
-  </w:num>
-  <w:num w:numId="15" w16cid:durableId="1909606478">
-    <w:abstractNumId w:val="12"/>
-  </w:num>
-  <w:num w:numId="16" w16cid:durableId="147284876">
-    <w:abstractNumId w:val="8"/>
   </w:num>
 </w:numbering>
 </file>

</xml_diff>